<commit_message>
Practica 2 - Historiagrama
</commit_message>
<xml_diff>
--- a/practica_2/Práctica 2.docx
+++ b/practica_2/Práctica 2.docx
@@ -73,6 +73,16 @@
           <w:lang w:val="es-ES"/>
         </w:rPr>
         <w:t>’</w:t>
+      </w:r>
+      <w:r>
+        <w:rPr>
+          <w:b/>
+          <w:bCs/>
+          <w:sz w:val="24"/>
+          <w:szCs w:val="24"/>
+          <w:lang w:val="es-ES"/>
+        </w:rPr>
+        <w:t xml:space="preserve"> (nebulosa)</w:t>
       </w:r>
     </w:p>
     <w:p>
@@ -832,8 +842,883 @@
         </w:drawing>
       </w:r>
     </w:p>
+    <w:p>
+      <w:pPr>
+        <w:rPr>
+          <w:sz w:val="24"/>
+          <w:szCs w:val="24"/>
+          <w:lang w:val="es-ES"/>
+        </w:rPr>
+      </w:pPr>
+    </w:p>
+    <w:p>
+      <w:pPr>
+        <w:rPr>
+          <w:sz w:val="24"/>
+          <w:szCs w:val="24"/>
+          <w:lang w:val="es-ES"/>
+        </w:rPr>
+      </w:pPr>
+    </w:p>
+    <w:p>
+      <w:pPr>
+        <w:rPr>
+          <w:sz w:val="24"/>
+          <w:szCs w:val="24"/>
+          <w:lang w:val="es-ES"/>
+        </w:rPr>
+      </w:pPr>
+    </w:p>
+    <w:p>
+      <w:pPr>
+        <w:rPr>
+          <w:sz w:val="24"/>
+          <w:szCs w:val="24"/>
+          <w:lang w:val="es-ES"/>
+        </w:rPr>
+      </w:pPr>
+    </w:p>
+    <w:p>
+      <w:pPr>
+        <w:rPr>
+          <w:sz w:val="24"/>
+          <w:szCs w:val="24"/>
+          <w:lang w:val="es-ES"/>
+        </w:rPr>
+      </w:pPr>
+    </w:p>
+    <w:p>
+      <w:pPr>
+        <w:rPr>
+          <w:sz w:val="24"/>
+          <w:szCs w:val="24"/>
+          <w:lang w:val="es-ES"/>
+        </w:rPr>
+      </w:pPr>
+    </w:p>
+    <w:p>
+      <w:pPr>
+        <w:rPr>
+          <w:sz w:val="24"/>
+          <w:szCs w:val="24"/>
+          <w:lang w:val="es-ES"/>
+        </w:rPr>
+      </w:pPr>
+    </w:p>
+    <w:p>
+      <w:pPr>
+        <w:pStyle w:val="ListParagraph"/>
+        <w:numPr>
+          <w:ilvl w:val="0"/>
+          <w:numId w:val="1"/>
+        </w:numPr>
+        <w:rPr>
+          <w:b/>
+          <w:bCs/>
+          <w:sz w:val="24"/>
+          <w:szCs w:val="24"/>
+          <w:lang w:val="es-ES"/>
+        </w:rPr>
+      </w:pPr>
+      <w:r>
+        <w:rPr>
+          <w:b/>
+          <w:bCs/>
+          <w:lang w:val="es-ES"/>
+        </w:rPr>
+        <w:t xml:space="preserve"> Aplica una transformación no lineal de la forma T(x)=ax2, que mejore el contraste en las zonas más claras. ¿Qué valor de a seleccionarías?</w:t>
+      </w:r>
+    </w:p>
+    <w:p>
+      <w:pPr>
+        <w:jc w:val="center"/>
+        <w:rPr>
+          <w:b/>
+          <w:bCs/>
+          <w:sz w:val="24"/>
+          <w:szCs w:val="24"/>
+          <w:lang w:val="es-ES"/>
+        </w:rPr>
+      </w:pPr>
+      <w:r>
+        <w:rPr>
+          <w:b/>
+          <w:bCs/>
+          <w:sz w:val="24"/>
+          <w:szCs w:val="24"/>
+          <w:lang w:val="es-ES"/>
+        </w:rPr>
+        <w:drawing>
+          <wp:inline distT="0" distB="0" distL="0" distR="0" wp14:anchorId="45C76085" wp14:editId="239D4811">
+            <wp:extent cx="3032157" cy="1400464"/>
+            <wp:effectExtent l="0" t="0" r="0" b="9525"/>
+            <wp:docPr id="1042957660" name="Picture 1" descr="A screenshot of a computer&#10;&#10;Description automatically generated"/>
+            <wp:cNvGraphicFramePr>
+              <a:graphicFrameLocks xmlns:a="http://schemas.openxmlformats.org/drawingml/2006/main" noChangeAspect="1"/>
+            </wp:cNvGraphicFramePr>
+            <a:graphic xmlns:a="http://schemas.openxmlformats.org/drawingml/2006/main">
+              <a:graphicData uri="http://schemas.openxmlformats.org/drawingml/2006/picture">
+                <pic:pic xmlns:pic="http://schemas.openxmlformats.org/drawingml/2006/picture">
+                  <pic:nvPicPr>
+                    <pic:cNvPr id="1042957660" name="Picture 1" descr="A screenshot of a computer&#10;&#10;Description automatically generated"/>
+                    <pic:cNvPicPr/>
+                  </pic:nvPicPr>
+                  <pic:blipFill>
+                    <a:blip r:embed="rId17"/>
+                    <a:stretch>
+                      <a:fillRect/>
+                    </a:stretch>
+                  </pic:blipFill>
+                  <pic:spPr>
+                    <a:xfrm>
+                      <a:off x="0" y="0"/>
+                      <a:ext cx="3087058" cy="1425821"/>
+                    </a:xfrm>
+                    <a:prstGeom prst="rect">
+                      <a:avLst/>
+                    </a:prstGeom>
+                  </pic:spPr>
+                </pic:pic>
+              </a:graphicData>
+            </a:graphic>
+          </wp:inline>
+        </w:drawing>
+      </w:r>
+      <w:r>
+        <w:rPr>
+          <w:b/>
+          <w:bCs/>
+          <w:sz w:val="24"/>
+          <w:szCs w:val="24"/>
+          <w:lang w:val="es-ES"/>
+        </w:rPr>
+        <w:drawing>
+          <wp:inline distT="0" distB="0" distL="0" distR="0" wp14:anchorId="2FDF0FB1" wp14:editId="1B69C80E">
+            <wp:extent cx="1644628" cy="1490663"/>
+            <wp:effectExtent l="0" t="0" r="0" b="0"/>
+            <wp:docPr id="1409838537" name="Picture 1" descr="A screenshot of a computer program&#10;&#10;Description automatically generated"/>
+            <wp:cNvGraphicFramePr>
+              <a:graphicFrameLocks xmlns:a="http://schemas.openxmlformats.org/drawingml/2006/main" noChangeAspect="1"/>
+            </wp:cNvGraphicFramePr>
+            <a:graphic xmlns:a="http://schemas.openxmlformats.org/drawingml/2006/main">
+              <a:graphicData uri="http://schemas.openxmlformats.org/drawingml/2006/picture">
+                <pic:pic xmlns:pic="http://schemas.openxmlformats.org/drawingml/2006/picture">
+                  <pic:nvPicPr>
+                    <pic:cNvPr id="1409838537" name="Picture 1" descr="A screenshot of a computer program&#10;&#10;Description automatically generated"/>
+                    <pic:cNvPicPr/>
+                  </pic:nvPicPr>
+                  <pic:blipFill>
+                    <a:blip r:embed="rId18"/>
+                    <a:stretch>
+                      <a:fillRect/>
+                    </a:stretch>
+                  </pic:blipFill>
+                  <pic:spPr>
+                    <a:xfrm>
+                      <a:off x="0" y="0"/>
+                      <a:ext cx="1648361" cy="1494047"/>
+                    </a:xfrm>
+                    <a:prstGeom prst="rect">
+                      <a:avLst/>
+                    </a:prstGeom>
+                  </pic:spPr>
+                </pic:pic>
+              </a:graphicData>
+            </a:graphic>
+          </wp:inline>
+        </w:drawing>
+      </w:r>
+    </w:p>
+    <w:p>
+      <w:pPr>
+        <w:pStyle w:val="ListParagraph"/>
+        <w:numPr>
+          <w:ilvl w:val="0"/>
+          <w:numId w:val="3"/>
+        </w:numPr>
+        <w:rPr>
+          <w:b/>
+          <w:bCs/>
+          <w:sz w:val="24"/>
+          <w:szCs w:val="24"/>
+          <w:lang w:val="es-ES"/>
+        </w:rPr>
+      </w:pPr>
+      <w:r>
+        <w:rPr>
+          <w:b/>
+          <w:bCs/>
+          <w:lang w:val="es-ES"/>
+        </w:rPr>
+        <w:t>Consigue una imagen binaria con fondo negro donde sólo aparezcan los objetos más brillantes.</w:t>
+      </w:r>
+    </w:p>
+    <w:p>
+      <w:pPr>
+        <w:jc w:val="center"/>
+        <w:rPr>
+          <w:b/>
+          <w:bCs/>
+          <w:sz w:val="24"/>
+          <w:szCs w:val="24"/>
+          <w:lang w:val="es-ES"/>
+        </w:rPr>
+      </w:pPr>
+      <w:r>
+        <w:rPr>
+          <w:b/>
+          <w:bCs/>
+          <w:sz w:val="24"/>
+          <w:szCs w:val="24"/>
+          <w:lang w:val="es-ES"/>
+        </w:rPr>
+        <w:drawing>
+          <wp:inline distT="0" distB="0" distL="0" distR="0" wp14:anchorId="4DAEEE79" wp14:editId="5A91F9D1">
+            <wp:extent cx="2933845" cy="1310957"/>
+            <wp:effectExtent l="0" t="0" r="0" b="3810"/>
+            <wp:docPr id="1840777461" name="Picture 1" descr="A screenshot of a computer&#10;&#10;Description automatically generated"/>
+            <wp:cNvGraphicFramePr>
+              <a:graphicFrameLocks xmlns:a="http://schemas.openxmlformats.org/drawingml/2006/main" noChangeAspect="1"/>
+            </wp:cNvGraphicFramePr>
+            <a:graphic xmlns:a="http://schemas.openxmlformats.org/drawingml/2006/main">
+              <a:graphicData uri="http://schemas.openxmlformats.org/drawingml/2006/picture">
+                <pic:pic xmlns:pic="http://schemas.openxmlformats.org/drawingml/2006/picture">
+                  <pic:nvPicPr>
+                    <pic:cNvPr id="1840777461" name="Picture 1" descr="A screenshot of a computer&#10;&#10;Description automatically generated"/>
+                    <pic:cNvPicPr/>
+                  </pic:nvPicPr>
+                  <pic:blipFill>
+                    <a:blip r:embed="rId19"/>
+                    <a:stretch>
+                      <a:fillRect/>
+                    </a:stretch>
+                  </pic:blipFill>
+                  <pic:spPr>
+                    <a:xfrm>
+                      <a:off x="0" y="0"/>
+                      <a:ext cx="2967886" cy="1326168"/>
+                    </a:xfrm>
+                    <a:prstGeom prst="rect">
+                      <a:avLst/>
+                    </a:prstGeom>
+                  </pic:spPr>
+                </pic:pic>
+              </a:graphicData>
+            </a:graphic>
+          </wp:inline>
+        </w:drawing>
+      </w:r>
+      <w:r>
+        <w:rPr>
+          <w:b/>
+          <w:bCs/>
+          <w:sz w:val="24"/>
+          <w:szCs w:val="24"/>
+          <w:lang w:val="es-ES"/>
+        </w:rPr>
+        <w:drawing>
+          <wp:inline distT="0" distB="0" distL="0" distR="0" wp14:anchorId="052B1DA8" wp14:editId="2CB09A18">
+            <wp:extent cx="2152650" cy="1845128"/>
+            <wp:effectExtent l="0" t="0" r="0" b="3175"/>
+            <wp:docPr id="1226338356" name="Picture 1" descr="A screenshot of a computer code&#10;&#10;Description automatically generated"/>
+            <wp:cNvGraphicFramePr>
+              <a:graphicFrameLocks xmlns:a="http://schemas.openxmlformats.org/drawingml/2006/main" noChangeAspect="1"/>
+            </wp:cNvGraphicFramePr>
+            <a:graphic xmlns:a="http://schemas.openxmlformats.org/drawingml/2006/main">
+              <a:graphicData uri="http://schemas.openxmlformats.org/drawingml/2006/picture">
+                <pic:pic xmlns:pic="http://schemas.openxmlformats.org/drawingml/2006/picture">
+                  <pic:nvPicPr>
+                    <pic:cNvPr id="1226338356" name="Picture 1" descr="A screenshot of a computer code&#10;&#10;Description automatically generated"/>
+                    <pic:cNvPicPr/>
+                  </pic:nvPicPr>
+                  <pic:blipFill>
+                    <a:blip r:embed="rId20"/>
+                    <a:stretch>
+                      <a:fillRect/>
+                    </a:stretch>
+                  </pic:blipFill>
+                  <pic:spPr>
+                    <a:xfrm>
+                      <a:off x="0" y="0"/>
+                      <a:ext cx="2180559" cy="1869050"/>
+                    </a:xfrm>
+                    <a:prstGeom prst="rect">
+                      <a:avLst/>
+                    </a:prstGeom>
+                  </pic:spPr>
+                </pic:pic>
+              </a:graphicData>
+            </a:graphic>
+          </wp:inline>
+        </w:drawing>
+      </w:r>
+    </w:p>
+    <w:p>
+      <w:pPr>
+        <w:jc w:val="center"/>
+        <w:rPr>
+          <w:b/>
+          <w:bCs/>
+          <w:sz w:val="24"/>
+          <w:szCs w:val="24"/>
+          <w:lang w:val="es-ES"/>
+        </w:rPr>
+      </w:pPr>
+    </w:p>
+    <w:p>
+      <w:pPr>
+        <w:jc w:val="center"/>
+        <w:rPr>
+          <w:b/>
+          <w:bCs/>
+          <w:sz w:val="24"/>
+          <w:szCs w:val="24"/>
+          <w:lang w:val="es-ES"/>
+        </w:rPr>
+      </w:pPr>
+    </w:p>
+    <w:p>
+      <w:pPr>
+        <w:rPr>
+          <w:b/>
+          <w:bCs/>
+          <w:sz w:val="24"/>
+          <w:szCs w:val="24"/>
+          <w:lang w:val="es-ES"/>
+        </w:rPr>
+      </w:pPr>
+      <w:r>
+        <w:rPr>
+          <w:b/>
+          <w:bCs/>
+          <w:sz w:val="24"/>
+          <w:szCs w:val="24"/>
+          <w:lang w:val="es-ES"/>
+        </w:rPr>
+        <w:lastRenderedPageBreak/>
+        <w:t>Resolución para la imagen ‘</w:t>
+      </w:r>
+      <w:r>
+        <w:rPr>
+          <w:b/>
+          <w:bCs/>
+          <w:sz w:val="24"/>
+          <w:szCs w:val="24"/>
+          <w:lang w:val="es-ES"/>
+        </w:rPr>
+        <w:t>manchasolar.jpg’</w:t>
+      </w:r>
+    </w:p>
+    <w:p>
+      <w:pPr>
+        <w:pStyle w:val="ListParagraph"/>
+        <w:numPr>
+          <w:ilvl w:val="0"/>
+          <w:numId w:val="2"/>
+        </w:numPr>
+        <w:rPr>
+          <w:b/>
+          <w:bCs/>
+          <w:sz w:val="24"/>
+          <w:szCs w:val="24"/>
+          <w:lang w:val="es-ES"/>
+        </w:rPr>
+      </w:pPr>
+      <w:r>
+        <w:rPr>
+          <w:b/>
+          <w:bCs/>
+          <w:lang w:val="es-ES"/>
+        </w:rPr>
+        <w:t>Aplica a la imagen de la figura 9 una transformación que ajuste los tonos de gris al rango [0 255].</w:t>
+      </w:r>
+    </w:p>
+    <w:p>
+      <w:pPr>
+        <w:pStyle w:val="ListParagraph"/>
+        <w:jc w:val="center"/>
+        <w:rPr>
+          <w:b/>
+          <w:bCs/>
+          <w:sz w:val="24"/>
+          <w:szCs w:val="24"/>
+          <w:lang w:val="es-ES"/>
+        </w:rPr>
+      </w:pPr>
+      <w:r>
+        <w:rPr>
+          <w:b/>
+          <w:bCs/>
+          <w:sz w:val="24"/>
+          <w:szCs w:val="24"/>
+          <w:lang w:val="es-ES"/>
+        </w:rPr>
+        <w:drawing>
+          <wp:inline distT="0" distB="0" distL="0" distR="0" wp14:anchorId="1DDAFA31" wp14:editId="73FFD8BA">
+            <wp:extent cx="3397816" cy="1911271"/>
+            <wp:effectExtent l="0" t="0" r="0" b="0"/>
+            <wp:docPr id="552526444" name="Picture 1" descr="A screenshot of a computer&#10;&#10;Description automatically generated"/>
+            <wp:cNvGraphicFramePr>
+              <a:graphicFrameLocks xmlns:a="http://schemas.openxmlformats.org/drawingml/2006/main" noChangeAspect="1"/>
+            </wp:cNvGraphicFramePr>
+            <a:graphic xmlns:a="http://schemas.openxmlformats.org/drawingml/2006/main">
+              <a:graphicData uri="http://schemas.openxmlformats.org/drawingml/2006/picture">
+                <pic:pic xmlns:pic="http://schemas.openxmlformats.org/drawingml/2006/picture">
+                  <pic:nvPicPr>
+                    <pic:cNvPr id="552526444" name="Picture 1" descr="A screenshot of a computer&#10;&#10;Description automatically generated"/>
+                    <pic:cNvPicPr/>
+                  </pic:nvPicPr>
+                  <pic:blipFill>
+                    <a:blip r:embed="rId21"/>
+                    <a:stretch>
+                      <a:fillRect/>
+                    </a:stretch>
+                  </pic:blipFill>
+                  <pic:spPr>
+                    <a:xfrm>
+                      <a:off x="0" y="0"/>
+                      <a:ext cx="3429463" cy="1929072"/>
+                    </a:xfrm>
+                    <a:prstGeom prst="rect">
+                      <a:avLst/>
+                    </a:prstGeom>
+                  </pic:spPr>
+                </pic:pic>
+              </a:graphicData>
+            </a:graphic>
+          </wp:inline>
+        </w:drawing>
+      </w:r>
+    </w:p>
+    <w:p>
+      <w:pPr>
+        <w:pStyle w:val="ListParagraph"/>
+        <w:jc w:val="center"/>
+        <w:rPr>
+          <w:i/>
+          <w:iCs/>
+          <w:sz w:val="20"/>
+          <w:szCs w:val="20"/>
+          <w:lang w:val="es-ES"/>
+        </w:rPr>
+      </w:pPr>
+      <w:r>
+        <w:rPr>
+          <w:i/>
+          <w:iCs/>
+          <w:sz w:val="20"/>
+          <w:szCs w:val="20"/>
+          <w:lang w:val="es-ES"/>
+        </w:rPr>
+        <w:t>En el</w:t>
+      </w:r>
+      <w:r>
+        <w:rPr>
+          <w:b/>
+          <w:bCs/>
+          <w:i/>
+          <w:iCs/>
+          <w:sz w:val="20"/>
+          <w:szCs w:val="20"/>
+          <w:lang w:val="es-ES"/>
+        </w:rPr>
+        <w:t xml:space="preserve"> bucle </w:t>
+      </w:r>
+      <w:proofErr w:type="spellStart"/>
+      <w:r>
+        <w:rPr>
+          <w:b/>
+          <w:bCs/>
+          <w:i/>
+          <w:iCs/>
+          <w:sz w:val="20"/>
+          <w:szCs w:val="20"/>
+          <w:lang w:val="es-ES"/>
+        </w:rPr>
+        <w:t>for</w:t>
+      </w:r>
+      <w:proofErr w:type="spellEnd"/>
+      <w:r>
+        <w:rPr>
+          <w:b/>
+          <w:bCs/>
+          <w:i/>
+          <w:iCs/>
+          <w:sz w:val="20"/>
+          <w:szCs w:val="20"/>
+          <w:lang w:val="es-ES"/>
+        </w:rPr>
+        <w:t xml:space="preserve"> anidado</w:t>
+      </w:r>
+      <w:r>
+        <w:rPr>
+          <w:i/>
+          <w:iCs/>
+          <w:sz w:val="20"/>
+          <w:szCs w:val="20"/>
+          <w:lang w:val="es-ES"/>
+        </w:rPr>
+        <w:t xml:space="preserve"> cambio el tamaño a recorrer, equivalente a las dimensiones de la imagen nueva</w:t>
+      </w:r>
+      <w:r>
+        <w:rPr>
+          <w:i/>
+          <w:iCs/>
+          <w:sz w:val="20"/>
+          <w:szCs w:val="20"/>
+          <w:lang w:val="es-ES"/>
+        </w:rPr>
+        <w:t>.</w:t>
+      </w:r>
+    </w:p>
+    <w:p>
+      <w:pPr>
+        <w:pStyle w:val="ListParagraph"/>
+        <w:numPr>
+          <w:ilvl w:val="0"/>
+          <w:numId w:val="2"/>
+        </w:numPr>
+        <w:rPr>
+          <w:b/>
+          <w:bCs/>
+          <w:sz w:val="24"/>
+          <w:szCs w:val="24"/>
+          <w:lang w:val="es-ES"/>
+        </w:rPr>
+      </w:pPr>
+      <w:r>
+        <w:rPr>
+          <w:b/>
+          <w:bCs/>
+          <w:lang w:val="es-ES"/>
+        </w:rPr>
+        <w:t>Aplica a la imagen de la figura 13(a) una transformación que aumente el contraste en las regiones más claras a costa de reducirlo en las más oscuras.</w:t>
+      </w:r>
+    </w:p>
+    <w:p>
+      <w:pPr>
+        <w:pStyle w:val="ListParagraph"/>
+        <w:jc w:val="center"/>
+        <w:rPr>
+          <w:b/>
+          <w:bCs/>
+          <w:sz w:val="24"/>
+          <w:szCs w:val="24"/>
+          <w:lang w:val="es-ES"/>
+        </w:rPr>
+      </w:pPr>
+      <w:r>
+        <w:rPr>
+          <w:b/>
+          <w:bCs/>
+          <w:sz w:val="24"/>
+          <w:szCs w:val="24"/>
+          <w:lang w:val="es-ES"/>
+        </w:rPr>
+        <w:drawing>
+          <wp:inline distT="0" distB="0" distL="0" distR="0" wp14:anchorId="4228DBB5" wp14:editId="51839EE8">
+            <wp:extent cx="3445510" cy="1940309"/>
+            <wp:effectExtent l="0" t="0" r="2540" b="3175"/>
+            <wp:docPr id="1048518615" name="Picture 1" descr="A screenshot of a computer&#10;&#10;Description automatically generated"/>
+            <wp:cNvGraphicFramePr>
+              <a:graphicFrameLocks xmlns:a="http://schemas.openxmlformats.org/drawingml/2006/main" noChangeAspect="1"/>
+            </wp:cNvGraphicFramePr>
+            <a:graphic xmlns:a="http://schemas.openxmlformats.org/drawingml/2006/main">
+              <a:graphicData uri="http://schemas.openxmlformats.org/drawingml/2006/picture">
+                <pic:pic xmlns:pic="http://schemas.openxmlformats.org/drawingml/2006/picture">
+                  <pic:nvPicPr>
+                    <pic:cNvPr id="1048518615" name="Picture 1" descr="A screenshot of a computer&#10;&#10;Description automatically generated"/>
+                    <pic:cNvPicPr/>
+                  </pic:nvPicPr>
+                  <pic:blipFill>
+                    <a:blip r:embed="rId22"/>
+                    <a:stretch>
+                      <a:fillRect/>
+                    </a:stretch>
+                  </pic:blipFill>
+                  <pic:spPr>
+                    <a:xfrm>
+                      <a:off x="0" y="0"/>
+                      <a:ext cx="3474897" cy="1956858"/>
+                    </a:xfrm>
+                    <a:prstGeom prst="rect">
+                      <a:avLst/>
+                    </a:prstGeom>
+                  </pic:spPr>
+                </pic:pic>
+              </a:graphicData>
+            </a:graphic>
+          </wp:inline>
+        </w:drawing>
+      </w:r>
+    </w:p>
+    <w:p>
+      <w:pPr>
+        <w:pStyle w:val="ListParagraph"/>
+        <w:numPr>
+          <w:ilvl w:val="0"/>
+          <w:numId w:val="2"/>
+        </w:numPr>
+        <w:rPr>
+          <w:b/>
+          <w:bCs/>
+          <w:sz w:val="24"/>
+          <w:szCs w:val="24"/>
+          <w:lang w:val="es-ES"/>
+        </w:rPr>
+      </w:pPr>
+      <w:r>
+        <w:rPr>
+          <w:b/>
+          <w:bCs/>
+          <w:lang w:val="es-ES"/>
+        </w:rPr>
+        <w:t>Aplica una transformación a la imagen de la figura 13 que aumente el contraste en los tonos de gris intermedios (intervalo [0.4, 0.6]).</w:t>
+      </w:r>
+    </w:p>
+    <w:p>
+      <w:pPr>
+        <w:pStyle w:val="ListParagraph"/>
+        <w:jc w:val="center"/>
+        <w:rPr>
+          <w:b/>
+          <w:bCs/>
+          <w:sz w:val="24"/>
+          <w:szCs w:val="24"/>
+          <w:lang w:val="es-ES"/>
+        </w:rPr>
+      </w:pPr>
+      <w:r>
+        <w:rPr>
+          <w:b/>
+          <w:bCs/>
+          <w:sz w:val="24"/>
+          <w:szCs w:val="24"/>
+          <w:lang w:val="es-ES"/>
+        </w:rPr>
+        <w:drawing>
+          <wp:inline distT="0" distB="0" distL="0" distR="0" wp14:anchorId="3587E9F3" wp14:editId="68C98472">
+            <wp:extent cx="3638550" cy="2046684"/>
+            <wp:effectExtent l="0" t="0" r="0" b="0"/>
+            <wp:docPr id="151705103" name="Picture 1" descr="A screenshot of a computer&#10;&#10;Description automatically generated"/>
+            <wp:cNvGraphicFramePr>
+              <a:graphicFrameLocks xmlns:a="http://schemas.openxmlformats.org/drawingml/2006/main" noChangeAspect="1"/>
+            </wp:cNvGraphicFramePr>
+            <a:graphic xmlns:a="http://schemas.openxmlformats.org/drawingml/2006/main">
+              <a:graphicData uri="http://schemas.openxmlformats.org/drawingml/2006/picture">
+                <pic:pic xmlns:pic="http://schemas.openxmlformats.org/drawingml/2006/picture">
+                  <pic:nvPicPr>
+                    <pic:cNvPr id="151705103" name="Picture 1" descr="A screenshot of a computer&#10;&#10;Description automatically generated"/>
+                    <pic:cNvPicPr/>
+                  </pic:nvPicPr>
+                  <pic:blipFill>
+                    <a:blip r:embed="rId23"/>
+                    <a:stretch>
+                      <a:fillRect/>
+                    </a:stretch>
+                  </pic:blipFill>
+                  <pic:spPr>
+                    <a:xfrm>
+                      <a:off x="0" y="0"/>
+                      <a:ext cx="3646892" cy="2051376"/>
+                    </a:xfrm>
+                    <a:prstGeom prst="rect">
+                      <a:avLst/>
+                    </a:prstGeom>
+                  </pic:spPr>
+                </pic:pic>
+              </a:graphicData>
+            </a:graphic>
+          </wp:inline>
+        </w:drawing>
+      </w:r>
+    </w:p>
+    <w:p>
+      <w:pPr>
+        <w:pStyle w:val="ListParagraph"/>
+        <w:jc w:val="center"/>
+        <w:rPr>
+          <w:b/>
+          <w:bCs/>
+          <w:sz w:val="24"/>
+          <w:szCs w:val="24"/>
+          <w:lang w:val="es-ES"/>
+        </w:rPr>
+      </w:pPr>
+    </w:p>
+    <w:p>
+      <w:pPr>
+        <w:pStyle w:val="ListParagraph"/>
+        <w:numPr>
+          <w:ilvl w:val="0"/>
+          <w:numId w:val="2"/>
+        </w:numPr>
+        <w:rPr>
+          <w:b/>
+          <w:bCs/>
+          <w:sz w:val="24"/>
+          <w:szCs w:val="24"/>
+          <w:lang w:val="es-ES"/>
+        </w:rPr>
+      </w:pPr>
+      <w:r>
+        <w:rPr>
+          <w:b/>
+          <w:bCs/>
+          <w:lang w:val="es-ES"/>
+        </w:rPr>
+        <w:lastRenderedPageBreak/>
+        <w:t>Aplica una transformación no lineal de la forma T(x)=ax2, que mejore el contraste en las zonas más claras. ¿Qué valor de a seleccionarías?</w:t>
+      </w:r>
+    </w:p>
+    <w:p>
+      <w:pPr>
+        <w:pStyle w:val="ListParagraph"/>
+        <w:jc w:val="center"/>
+        <w:rPr>
+          <w:b/>
+          <w:bCs/>
+          <w:sz w:val="24"/>
+          <w:szCs w:val="24"/>
+          <w:lang w:val="es-ES"/>
+        </w:rPr>
+      </w:pPr>
+      <w:r>
+        <w:rPr>
+          <w:b/>
+          <w:bCs/>
+          <w:sz w:val="24"/>
+          <w:szCs w:val="24"/>
+          <w:lang w:val="es-ES"/>
+        </w:rPr>
+        <w:drawing>
+          <wp:inline distT="0" distB="0" distL="0" distR="0" wp14:anchorId="4FD5132F" wp14:editId="4B008434">
+            <wp:extent cx="3432380" cy="1909445"/>
+            <wp:effectExtent l="0" t="0" r="0" b="0"/>
+            <wp:docPr id="44854281" name="Picture 1" descr="A screenshot of a computer&#10;&#10;Description automatically generated"/>
+            <wp:cNvGraphicFramePr>
+              <a:graphicFrameLocks xmlns:a="http://schemas.openxmlformats.org/drawingml/2006/main" noChangeAspect="1"/>
+            </wp:cNvGraphicFramePr>
+            <a:graphic xmlns:a="http://schemas.openxmlformats.org/drawingml/2006/main">
+              <a:graphicData uri="http://schemas.openxmlformats.org/drawingml/2006/picture">
+                <pic:pic xmlns:pic="http://schemas.openxmlformats.org/drawingml/2006/picture">
+                  <pic:nvPicPr>
+                    <pic:cNvPr id="44854281" name="Picture 1" descr="A screenshot of a computer&#10;&#10;Description automatically generated"/>
+                    <pic:cNvPicPr/>
+                  </pic:nvPicPr>
+                  <pic:blipFill>
+                    <a:blip r:embed="rId24"/>
+                    <a:stretch>
+                      <a:fillRect/>
+                    </a:stretch>
+                  </pic:blipFill>
+                  <pic:spPr>
+                    <a:xfrm>
+                      <a:off x="0" y="0"/>
+                      <a:ext cx="3442483" cy="1915065"/>
+                    </a:xfrm>
+                    <a:prstGeom prst="rect">
+                      <a:avLst/>
+                    </a:prstGeom>
+                  </pic:spPr>
+                </pic:pic>
+              </a:graphicData>
+            </a:graphic>
+          </wp:inline>
+        </w:drawing>
+      </w:r>
+    </w:p>
+    <w:p>
+      <w:pPr>
+        <w:pStyle w:val="ListParagraph"/>
+        <w:numPr>
+          <w:ilvl w:val="0"/>
+          <w:numId w:val="2"/>
+        </w:numPr>
+        <w:rPr>
+          <w:b/>
+          <w:bCs/>
+          <w:sz w:val="24"/>
+          <w:szCs w:val="24"/>
+          <w:lang w:val="es-ES"/>
+        </w:rPr>
+      </w:pPr>
+      <w:r>
+        <w:rPr>
+          <w:b/>
+          <w:bCs/>
+          <w:lang w:val="es-ES"/>
+        </w:rPr>
+        <w:t>Consigue una imagen binaria con fondo negro donde sólo aparezcan los objetos más brillantes.</w:t>
+      </w:r>
+    </w:p>
+    <w:p>
+      <w:pPr>
+        <w:pStyle w:val="ListParagraph"/>
+        <w:jc w:val="center"/>
+        <w:rPr>
+          <w:b/>
+          <w:bCs/>
+          <w:sz w:val="24"/>
+          <w:szCs w:val="24"/>
+          <w:lang w:val="es-ES"/>
+        </w:rPr>
+      </w:pPr>
+      <w:r>
+        <w:rPr>
+          <w:lang w:val="es-ES"/>
+        </w:rPr>
+        <w:drawing>
+          <wp:inline distT="0" distB="0" distL="0" distR="0" wp14:anchorId="409A1CE6" wp14:editId="53B2AA2B">
+            <wp:extent cx="3505835" cy="1972032"/>
+            <wp:effectExtent l="0" t="0" r="0" b="9525"/>
+            <wp:docPr id="251439714" name="Picture 1" descr="A screenshot of a computer&#10;&#10;Description automatically generated"/>
+            <wp:cNvGraphicFramePr>
+              <a:graphicFrameLocks xmlns:a="http://schemas.openxmlformats.org/drawingml/2006/main" noChangeAspect="1"/>
+            </wp:cNvGraphicFramePr>
+            <a:graphic xmlns:a="http://schemas.openxmlformats.org/drawingml/2006/main">
+              <a:graphicData uri="http://schemas.openxmlformats.org/drawingml/2006/picture">
+                <pic:pic xmlns:pic="http://schemas.openxmlformats.org/drawingml/2006/picture">
+                  <pic:nvPicPr>
+                    <pic:cNvPr id="251439714" name="Picture 1" descr="A screenshot of a computer&#10;&#10;Description automatically generated"/>
+                    <pic:cNvPicPr/>
+                  </pic:nvPicPr>
+                  <pic:blipFill>
+                    <a:blip r:embed="rId25"/>
+                    <a:stretch>
+                      <a:fillRect/>
+                    </a:stretch>
+                  </pic:blipFill>
+                  <pic:spPr>
+                    <a:xfrm>
+                      <a:off x="0" y="0"/>
+                      <a:ext cx="3522875" cy="1981617"/>
+                    </a:xfrm>
+                    <a:prstGeom prst="rect">
+                      <a:avLst/>
+                    </a:prstGeom>
+                  </pic:spPr>
+                </pic:pic>
+              </a:graphicData>
+            </a:graphic>
+          </wp:inline>
+        </w:drawing>
+      </w:r>
+    </w:p>
+    <w:p>
+      <w:pPr>
+        <w:jc w:val="center"/>
+        <w:rPr>
+          <w:b/>
+          <w:bCs/>
+          <w:sz w:val="24"/>
+          <w:szCs w:val="24"/>
+          <w:lang w:val="es-ES"/>
+        </w:rPr>
+      </w:pPr>
+    </w:p>
     <w:sectPr>
-      <w:headerReference w:type="default" r:id="rId17"/>
+      <w:headerReference w:type="default" r:id="rId26"/>
       <w:pgSz w:w="12240" w:h="15840"/>
       <w:pgMar w:top="1440" w:right="1440" w:bottom="1440" w:left="1440" w:header="720" w:footer="720" w:gutter="0"/>
       <w:cols w:space="720"/>
@@ -962,6 +1847,184 @@
 <file path=word/numbering.xml><?xml version="1.0" encoding="utf-8"?>
 <w:numbering xmlns:wpc="http://schemas.microsoft.com/office/word/2010/wordprocessingCanvas" xmlns:cx="http://schemas.microsoft.com/office/drawing/2014/chartex" xmlns:cx1="http://schemas.microsoft.com/office/drawing/2015/9/8/chartex" xmlns:cx2="http://schemas.microsoft.com/office/drawing/2015/10/21/chartex" xmlns:cx3="http://schemas.microsoft.com/office/drawing/2016/5/9/chartex" xmlns:cx4="http://schemas.microsoft.com/office/drawing/2016/5/10/chartex" xmlns:cx5="http://schemas.microsoft.com/office/drawing/2016/5/11/chartex" xmlns:cx6="http://schemas.microsoft.com/office/drawing/2016/5/12/chartex" xmlns:cx7="http://schemas.microsoft.com/office/drawing/2016/5/13/chartex" xmlns:cx8="http://schemas.microsoft.com/office/drawing/2016/5/14/chartex" xmlns:mc="http://schemas.openxmlformats.org/markup-compatibility/2006" xmlns:aink="http://schemas.microsoft.com/office/drawing/2016/ink" xmlns:am3d="http://schemas.microsoft.com/office/drawing/2017/model3d" xmlns:o="urn:schemas-microsoft-com:office:office" xmlns:oel="http://schemas.microsoft.com/office/2019/extlst" xmlns:r="http://schemas.openxmlformats.org/officeDocument/2006/relationships" xmlns:m="http://schemas.openxmlformats.org/officeDocument/2006/math" xmlns:v="urn:schemas-microsoft-com:vml" xmlns:wp14="http://schemas.microsoft.com/office/word/2010/wordprocessingDrawing" xmlns:wp="http://schemas.openxmlformats.org/drawingml/2006/wordprocessingDrawing" xmlns:w10="urn:schemas-microsoft-com:office:word" xmlns:w="http://schemas.openxmlformats.org/wordprocessingml/2006/main" xmlns:w14="http://schemas.microsoft.com/office/word/2010/wordml" xmlns:w15="http://schemas.microsoft.com/office/word/2012/wordml" xmlns:w16cex="http://schemas.microsoft.com/office/word/2018/wordml/cex" xmlns:w16cid="http://schemas.microsoft.com/office/word/2016/wordml/cid" xmlns:w16="http://schemas.microsoft.com/office/word/2018/wordml" xmlns:w16sdtdh="http://schemas.microsoft.com/office/word/2020/wordml/sdtdatahash" xmlns:w16se="http://schemas.microsoft.com/office/word/2015/wordml/symex" xmlns:wpg="http://schemas.microsoft.com/office/word/2010/wordprocessingGroup" xmlns:wpi="http://schemas.microsoft.com/office/word/2010/wordprocessingInk" xmlns:wne="http://schemas.microsoft.com/office/word/2006/wordml" xmlns:wps="http://schemas.microsoft.com/office/word/2010/wordprocessingShape" mc:Ignorable="w14 w15 w16se w16cid w16 w16cex w16sdtdh wp14">
   <w:abstractNum w:abstractNumId="0" w15:restartNumberingAfterBreak="0">
+    <w:nsid w:val="0F6B3A3C"/>
+    <w:multiLevelType w:val="hybridMultilevel"/>
+    <w:tmpl w:val="067642FE"/>
+    <w:lvl w:ilvl="0" w:tplc="FFFFFFFF">
+      <w:start w:val="1"/>
+      <w:numFmt w:val="lowerLetter"/>
+      <w:lvlText w:val="%1)"/>
+      <w:lvlJc w:val="left"/>
+      <w:pPr>
+        <w:ind w:left="720" w:hanging="360"/>
+      </w:pPr>
+      <w:rPr>
+        <w:rFonts w:hint="default"/>
+      </w:rPr>
+    </w:lvl>
+    <w:lvl w:ilvl="1" w:tplc="FFFFFFFF" w:tentative="1">
+      <w:start w:val="1"/>
+      <w:numFmt w:val="lowerLetter"/>
+      <w:lvlText w:val="%2."/>
+      <w:lvlJc w:val="left"/>
+      <w:pPr>
+        <w:ind w:left="1440" w:hanging="360"/>
+      </w:pPr>
+    </w:lvl>
+    <w:lvl w:ilvl="2" w:tplc="FFFFFFFF" w:tentative="1">
+      <w:start w:val="1"/>
+      <w:numFmt w:val="lowerRoman"/>
+      <w:lvlText w:val="%3."/>
+      <w:lvlJc w:val="right"/>
+      <w:pPr>
+        <w:ind w:left="2160" w:hanging="180"/>
+      </w:pPr>
+    </w:lvl>
+    <w:lvl w:ilvl="3" w:tplc="FFFFFFFF" w:tentative="1">
+      <w:start w:val="1"/>
+      <w:numFmt w:val="decimal"/>
+      <w:lvlText w:val="%4."/>
+      <w:lvlJc w:val="left"/>
+      <w:pPr>
+        <w:ind w:left="2880" w:hanging="360"/>
+      </w:pPr>
+    </w:lvl>
+    <w:lvl w:ilvl="4" w:tplc="FFFFFFFF" w:tentative="1">
+      <w:start w:val="1"/>
+      <w:numFmt w:val="lowerLetter"/>
+      <w:lvlText w:val="%5."/>
+      <w:lvlJc w:val="left"/>
+      <w:pPr>
+        <w:ind w:left="3600" w:hanging="360"/>
+      </w:pPr>
+    </w:lvl>
+    <w:lvl w:ilvl="5" w:tplc="FFFFFFFF" w:tentative="1">
+      <w:start w:val="1"/>
+      <w:numFmt w:val="lowerRoman"/>
+      <w:lvlText w:val="%6."/>
+      <w:lvlJc w:val="right"/>
+      <w:pPr>
+        <w:ind w:left="4320" w:hanging="180"/>
+      </w:pPr>
+    </w:lvl>
+    <w:lvl w:ilvl="6" w:tplc="FFFFFFFF" w:tentative="1">
+      <w:start w:val="1"/>
+      <w:numFmt w:val="decimal"/>
+      <w:lvlText w:val="%7."/>
+      <w:lvlJc w:val="left"/>
+      <w:pPr>
+        <w:ind w:left="5040" w:hanging="360"/>
+      </w:pPr>
+    </w:lvl>
+    <w:lvl w:ilvl="7" w:tplc="FFFFFFFF" w:tentative="1">
+      <w:start w:val="1"/>
+      <w:numFmt w:val="lowerLetter"/>
+      <w:lvlText w:val="%8."/>
+      <w:lvlJc w:val="left"/>
+      <w:pPr>
+        <w:ind w:left="5760" w:hanging="360"/>
+      </w:pPr>
+    </w:lvl>
+    <w:lvl w:ilvl="8" w:tplc="FFFFFFFF" w:tentative="1">
+      <w:start w:val="1"/>
+      <w:numFmt w:val="lowerRoman"/>
+      <w:lvlText w:val="%9."/>
+      <w:lvlJc w:val="right"/>
+      <w:pPr>
+        <w:ind w:left="6480" w:hanging="180"/>
+      </w:pPr>
+    </w:lvl>
+  </w:abstractNum>
+  <w:abstractNum w:abstractNumId="1" w15:restartNumberingAfterBreak="0">
+    <w:nsid w:val="234B3ACE"/>
+    <w:multiLevelType w:val="hybridMultilevel"/>
+    <w:tmpl w:val="067642FE"/>
+    <w:lvl w:ilvl="0" w:tplc="FFFFFFFF">
+      <w:start w:val="1"/>
+      <w:numFmt w:val="lowerLetter"/>
+      <w:lvlText w:val="%1)"/>
+      <w:lvlJc w:val="left"/>
+      <w:pPr>
+        <w:ind w:left="720" w:hanging="360"/>
+      </w:pPr>
+      <w:rPr>
+        <w:rFonts w:hint="default"/>
+      </w:rPr>
+    </w:lvl>
+    <w:lvl w:ilvl="1" w:tplc="FFFFFFFF" w:tentative="1">
+      <w:start w:val="1"/>
+      <w:numFmt w:val="lowerLetter"/>
+      <w:lvlText w:val="%2."/>
+      <w:lvlJc w:val="left"/>
+      <w:pPr>
+        <w:ind w:left="1440" w:hanging="360"/>
+      </w:pPr>
+    </w:lvl>
+    <w:lvl w:ilvl="2" w:tplc="FFFFFFFF" w:tentative="1">
+      <w:start w:val="1"/>
+      <w:numFmt w:val="lowerRoman"/>
+      <w:lvlText w:val="%3."/>
+      <w:lvlJc w:val="right"/>
+      <w:pPr>
+        <w:ind w:left="2160" w:hanging="180"/>
+      </w:pPr>
+    </w:lvl>
+    <w:lvl w:ilvl="3" w:tplc="FFFFFFFF" w:tentative="1">
+      <w:start w:val="1"/>
+      <w:numFmt w:val="decimal"/>
+      <w:lvlText w:val="%4."/>
+      <w:lvlJc w:val="left"/>
+      <w:pPr>
+        <w:ind w:left="2880" w:hanging="360"/>
+      </w:pPr>
+    </w:lvl>
+    <w:lvl w:ilvl="4" w:tplc="FFFFFFFF" w:tentative="1">
+      <w:start w:val="1"/>
+      <w:numFmt w:val="lowerLetter"/>
+      <w:lvlText w:val="%5."/>
+      <w:lvlJc w:val="left"/>
+      <w:pPr>
+        <w:ind w:left="3600" w:hanging="360"/>
+      </w:pPr>
+    </w:lvl>
+    <w:lvl w:ilvl="5" w:tplc="FFFFFFFF" w:tentative="1">
+      <w:start w:val="1"/>
+      <w:numFmt w:val="lowerRoman"/>
+      <w:lvlText w:val="%6."/>
+      <w:lvlJc w:val="right"/>
+      <w:pPr>
+        <w:ind w:left="4320" w:hanging="180"/>
+      </w:pPr>
+    </w:lvl>
+    <w:lvl w:ilvl="6" w:tplc="FFFFFFFF" w:tentative="1">
+      <w:start w:val="1"/>
+      <w:numFmt w:val="decimal"/>
+      <w:lvlText w:val="%7."/>
+      <w:lvlJc w:val="left"/>
+      <w:pPr>
+        <w:ind w:left="5040" w:hanging="360"/>
+      </w:pPr>
+    </w:lvl>
+    <w:lvl w:ilvl="7" w:tplc="FFFFFFFF" w:tentative="1">
+      <w:start w:val="1"/>
+      <w:numFmt w:val="lowerLetter"/>
+      <w:lvlText w:val="%8."/>
+      <w:lvlJc w:val="left"/>
+      <w:pPr>
+        <w:ind w:left="5760" w:hanging="360"/>
+      </w:pPr>
+    </w:lvl>
+    <w:lvl w:ilvl="8" w:tplc="FFFFFFFF" w:tentative="1">
+      <w:start w:val="1"/>
+      <w:numFmt w:val="lowerRoman"/>
+      <w:lvlText w:val="%9."/>
+      <w:lvlJc w:val="right"/>
+      <w:pPr>
+        <w:ind w:left="6480" w:hanging="180"/>
+      </w:pPr>
+    </w:lvl>
+  </w:abstractNum>
+  <w:abstractNum w:abstractNumId="2" w15:restartNumberingAfterBreak="0">
     <w:nsid w:val="660C2571"/>
     <w:multiLevelType w:val="hybridMultilevel"/>
     <w:tmpl w:val="067642FE"/>
@@ -1051,7 +2114,13 @@
     </w:lvl>
   </w:abstractNum>
   <w:num w:numId="1" w16cid:durableId="118956233">
+    <w:abstractNumId w:val="2"/>
+  </w:num>
+  <w:num w:numId="2" w16cid:durableId="1251082769">
     <w:abstractNumId w:val="0"/>
+  </w:num>
+  <w:num w:numId="3" w16cid:durableId="785781728">
+    <w:abstractNumId w:val="1"/>
   </w:num>
 </w:numbering>
 </file>
@@ -1659,7 +2728,6 @@
   <w:style w:type="character" w:default="1" w:styleId="DefaultParagraphFont">
     <w:name w:val="Default Paragraph Font"/>
     <w:uiPriority w:val="1"/>
-    <w:semiHidden/>
     <w:unhideWhenUsed/>
   </w:style>
   <w:style w:type="table" w:default="1" w:styleId="TableNormal">

</xml_diff>